<commit_message>
Deep Learning E2E ASR Platrofm.docx updates
</commit_message>
<xml_diff>
--- a/Deep Learning E2E ASR Platrofm.docx
+++ b/Deep Learning E2E ASR Platrofm.docx
@@ -1573,10 +1573,280 @@
       <w:r>
         <w:rPr/>
       </w:r>
+      <m:oMath xmlns:m="http://schemas.openxmlformats.org/officeDocument/2006/math">
+        <m:sSup>
+          <m:e>
+            <m:r>
+              <w:rPr>
+                <w:rFonts w:ascii="Cambria Math" w:hAnsi="Cambria Math"/>
+              </w:rPr>
+              <m:t xml:space="preserve">X</m:t>
+            </m:r>
+          </m:e>
+          <m:sup>
+            <m:r>
+              <w:rPr>
+                <w:rFonts w:ascii="Cambria Math" w:hAnsi="Cambria Math"/>
+              </w:rPr>
+              <m:t xml:space="preserve">q</m:t>
+            </m:r>
+          </m:sup>
+        </m:sSup>
+        <m:sSup>
+          <m:e>
+            <m:sSup>
+              <m:e>
+                <m:r>
+                  <w:rPr>
+                    <w:rFonts w:ascii="Cambria Math" w:hAnsi="Cambria Math"/>
+                  </w:rPr>
+                  <m:t xml:space="preserve">X</m:t>
+                </m:r>
+              </m:e>
+              <m:sup>
+                <m:r>
+                  <w:rPr>
+                    <w:rFonts w:ascii="Cambria Math" w:hAnsi="Cambria Math"/>
+                  </w:rPr>
+                  <m:t xml:space="preserve">k</m:t>
+                </m:r>
+              </m:sup>
+            </m:sSup>
+          </m:e>
+          <m:sup>
+            <m:r>
+              <w:rPr>
+                <w:rFonts w:ascii="Cambria Math" w:hAnsi="Cambria Math"/>
+              </w:rPr>
+              <m:t xml:space="preserve">T</m:t>
+            </m:r>
+          </m:sup>
+        </m:sSup>
+      </m:oMath>
+      <w:r>
+        <w:rPr/>
+        <w:t xml:space="preserve">as the attention matrix. Vaswani et al., in their original paper, considered these inputs to be query and set of key-value pairs respectively. </w:t>
+      </w:r>
+    </w:p>
+    <w:p>
+      <w:pPr>
+        <w:pStyle w:val="09BodyFirstParagraph"/>
+        <w:rPr/>
+      </w:pPr>
+      <w:r>
+        <w:rPr/>
+        <w:t>”</w:t>
+      </w:r>
+    </w:p>
+    <w:p>
+      <w:pPr>
+        <w:pStyle w:val="09BodyFirstParagraph"/>
+        <w:rPr/>
+      </w:pPr>
+      <w:r>
+        <w:rPr/>
+        <w:t>“</w:t>
+      </w:r>
+      <w:r>
+        <w:rPr/>
+        <w:t>In addition, to allow the model to deal with multiple attentions in parallel, Vaswani et al. extended this attention layer to multi-head attention (MHA):</w:t>
+      </w:r>
+    </w:p>
+    <w:p>
+      <w:pPr>
+        <w:pStyle w:val="09BodyFirstParagraph"/>
+        <w:rPr/>
+      </w:pPr>
+      <w:r>
+        <w:rPr/>
+      </w:r>
       <m:oMath xmlns:m="http://schemas.openxmlformats.org/officeDocument/2006/math"/>
       <w:r>
         <w:rPr/>
-        <w:t>as the attention matrix</w:t>
+        <w:t>,</w:t>
+      </w:r>
+    </w:p>
+    <w:p>
+      <w:pPr>
+        <w:pStyle w:val="09BodyFirstParagraph"/>
+        <w:rPr/>
+      </w:pPr>
+      <w:r>
+        <w:rPr/>
+      </w:r>
+      <m:oMath xmlns:m="http://schemas.openxmlformats.org/officeDocument/2006/math">
+        <m:sSub>
+          <m:e>
+            <m:r>
+              <w:rPr>
+                <w:rFonts w:ascii="Cambria Math" w:hAnsi="Cambria Math"/>
+              </w:rPr>
+              <m:t xml:space="preserve">H</m:t>
+            </m:r>
+          </m:e>
+          <m:sub>
+            <m:r>
+              <w:rPr>
+                <w:rFonts w:ascii="Cambria Math" w:hAnsi="Cambria Math"/>
+              </w:rPr>
+              <m:t xml:space="preserve">h</m:t>
+            </m:r>
+          </m:sub>
+        </m:sSub>
+        <m:r>
+          <w:rPr>
+            <w:rFonts w:ascii="Cambria Math" w:hAnsi="Cambria Math"/>
+          </w:rPr>
+          <m:t xml:space="preserve">=</m:t>
+        </m:r>
+        <m:r>
+          <w:rPr>
+            <w:rFonts w:ascii="Cambria Math" w:hAnsi="Cambria Math"/>
+          </w:rPr>
+          <m:t xml:space="preserve">att</m:t>
+        </m:r>
+        <m:d>
+          <m:dPr>
+            <m:begChr m:val="("/>
+            <m:endChr m:val=")"/>
+          </m:dPr>
+          <m:e>
+            <m:r>
+              <w:rPr>
+                <w:rFonts w:ascii="Cambria Math" w:hAnsi="Cambria Math"/>
+              </w:rPr>
+              <m:t xml:space="preserve">Q</m:t>
+            </m:r>
+            <m:sSup>
+              <m:e>
+                <m:sSub>
+                  <m:e>
+                    <m:r>
+                      <w:rPr>
+                        <w:rFonts w:ascii="Cambria Math" w:hAnsi="Cambria Math"/>
+                      </w:rPr>
+                      <m:t xml:space="preserve">W</m:t>
+                    </m:r>
+                  </m:e>
+                  <m:sub>
+                    <m:r>
+                      <w:rPr>
+                        <w:rFonts w:ascii="Cambria Math" w:hAnsi="Cambria Math"/>
+                      </w:rPr>
+                      <m:t xml:space="preserve">h</m:t>
+                    </m:r>
+                  </m:sub>
+                </m:sSub>
+              </m:e>
+              <m:sup>
+                <m:r>
+                  <w:rPr>
+                    <w:rFonts w:ascii="Cambria Math" w:hAnsi="Cambria Math"/>
+                  </w:rPr>
+                  <m:t xml:space="preserve">q</m:t>
+                </m:r>
+              </m:sup>
+            </m:sSup>
+            <m:r>
+              <w:rPr>
+                <w:rFonts w:ascii="Cambria Math" w:hAnsi="Cambria Math"/>
+              </w:rPr>
+              <m:t xml:space="preserve">,</m:t>
+            </m:r>
+            <m:r>
+              <w:rPr>
+                <w:rFonts w:ascii="Cambria Math" w:hAnsi="Cambria Math"/>
+              </w:rPr>
+              <m:t xml:space="preserve">K</m:t>
+            </m:r>
+            <m:sSup>
+              <m:e>
+                <m:sSub>
+                  <m:e>
+                    <m:r>
+                      <w:rPr>
+                        <w:rFonts w:ascii="Cambria Math" w:hAnsi="Cambria Math"/>
+                      </w:rPr>
+                      <m:t xml:space="preserve">W</m:t>
+                    </m:r>
+                  </m:e>
+                  <m:sub>
+                    <m:r>
+                      <w:rPr>
+                        <w:rFonts w:ascii="Cambria Math" w:hAnsi="Cambria Math"/>
+                      </w:rPr>
+                      <m:t xml:space="preserve">h</m:t>
+                    </m:r>
+                  </m:sub>
+                </m:sSub>
+              </m:e>
+              <m:sup>
+                <m:r>
+                  <w:rPr>
+                    <w:rFonts w:ascii="Cambria Math" w:hAnsi="Cambria Math"/>
+                  </w:rPr>
+                  <m:t xml:space="preserve">k</m:t>
+                </m:r>
+              </m:sup>
+            </m:sSup>
+            <m:r>
+              <w:rPr>
+                <w:rFonts w:ascii="Cambria Math" w:hAnsi="Cambria Math"/>
+              </w:rPr>
+              <m:t xml:space="preserve">,</m:t>
+            </m:r>
+            <m:r>
+              <w:rPr>
+                <w:rFonts w:ascii="Cambria Math" w:hAnsi="Cambria Math"/>
+              </w:rPr>
+              <m:t xml:space="preserve">V</m:t>
+            </m:r>
+            <m:sSup>
+              <m:e>
+                <m:sSub>
+                  <m:e>
+                    <m:r>
+                      <w:rPr>
+                        <w:rFonts w:ascii="Cambria Math" w:hAnsi="Cambria Math"/>
+                      </w:rPr>
+                      <m:t xml:space="preserve">W</m:t>
+                    </m:r>
+                  </m:e>
+                  <m:sub>
+                    <m:r>
+                      <w:rPr>
+                        <w:rFonts w:ascii="Cambria Math" w:hAnsi="Cambria Math"/>
+                      </w:rPr>
+                      <m:t xml:space="preserve">h</m:t>
+                    </m:r>
+                  </m:sub>
+                </m:sSub>
+              </m:e>
+              <m:sup>
+                <m:r>
+                  <w:rPr>
+                    <w:rFonts w:ascii="Cambria Math" w:hAnsi="Cambria Math"/>
+                  </w:rPr>
+                  <m:t xml:space="preserve">v</m:t>
+                </m:r>
+              </m:sup>
+            </m:sSup>
+          </m:e>
+        </m:d>
+      </m:oMath>
+      <w:r>
+        <w:rPr/>
+        <w:t>,</w:t>
+      </w:r>
+    </w:p>
+    <w:p>
+      <w:pPr>
+        <w:pStyle w:val="09BodyFirstParagraph"/>
+        <w:rPr/>
+      </w:pPr>
+      <w:r>
+        <w:rPr/>
+        <w:t xml:space="preserve">where </w:t>
       </w:r>
     </w:p>
     <w:p>
@@ -1596,6 +1866,66 @@
       </w:pPr>
       <w:r>
         <w:rPr/>
+      </w:r>
+    </w:p>
+    <w:p>
+      <w:pPr>
+        <w:pStyle w:val="09BodyFirstParagraph"/>
+        <w:rPr/>
+      </w:pPr>
+      <w:r>
+        <w:rPr/>
+      </w:r>
+    </w:p>
+    <w:p>
+      <w:pPr>
+        <w:pStyle w:val="09BodyFirstParagraph"/>
+        <w:numPr>
+          <w:ilvl w:val="1"/>
+          <w:numId w:val="3"/>
+        </w:numPr>
+        <w:rPr/>
+      </w:pPr>
+      <w:r>
+        <w:rPr/>
+        <w:t>Self-Attention Encoder</w:t>
+      </w:r>
+    </w:p>
+    <w:p>
+      <w:pPr>
+        <w:pStyle w:val="09BodyFirstParagraph"/>
+        <w:rPr/>
+      </w:pPr>
+      <w:r>
+        <w:rPr/>
+      </w:r>
+    </w:p>
+    <w:p>
+      <w:pPr>
+        <w:pStyle w:val="09BodyFirstParagraph"/>
+        <w:numPr>
+          <w:ilvl w:val="0"/>
+          <w:numId w:val="0"/>
+        </w:numPr>
+        <w:ind w:left="360" w:hanging="0"/>
+        <w:rPr/>
+      </w:pPr>
+      <w:r>
+        <w:rPr/>
+      </w:r>
+    </w:p>
+    <w:p>
+      <w:pPr>
+        <w:pStyle w:val="09BodyFirstParagraph"/>
+        <w:numPr>
+          <w:ilvl w:val="1"/>
+          <w:numId w:val="3"/>
+        </w:numPr>
+        <w:rPr/>
+      </w:pPr>
+      <w:r>
+        <w:rPr/>
+        <w:t>Self-Attention Decoder</w:t>
       </w:r>
     </w:p>
     <w:p>
@@ -3084,7 +3414,17 @@
       </w:pPr>
       <w:r>
         <w:rPr/>
-        <w:t>TBD: put a table presenting all used datasets and their characteristics</w:t>
+        <w:t xml:space="preserve">TBD: put a table presenting all used datasets and their characteristics, </w:t>
+      </w:r>
+    </w:p>
+    <w:p>
+      <w:pPr>
+        <w:pStyle w:val="09BodyFirstParagraph"/>
+        <w:rPr/>
+      </w:pPr>
+      <w:r>
+        <w:rPr/>
+        <w:t xml:space="preserve">Inspect the datasets: the audios, the transcripts </w:t>
       </w:r>
     </w:p>
     <w:p>
@@ -3096,14 +3436,19 @@
         <w:rPr/>
         <w:t xml:space="preserve">Common Voice contains 148375 utterances, </w:t>
       </w:r>
-    </w:p>
-    <w:p>
-      <w:pPr>
-        <w:pStyle w:val="09BodyFirstParagraph"/>
-        <w:rPr/>
-      </w:pPr>
-      <w:r>
-        <w:rPr/>
+      <w:r>
+        <w:rPr/>
+        <w:t>120 hours, # speakers</w:t>
+      </w:r>
+    </w:p>
+    <w:p>
+      <w:pPr>
+        <w:pStyle w:val="09BodyFirstParagraph"/>
+        <w:rPr/>
+      </w:pPr>
+      <w:r>
+        <w:rPr/>
+        <w:t xml:space="preserve">Gong Unsupervised </w:t>
       </w:r>
     </w:p>
     <w:p>
@@ -5110,6 +5455,7 @@
       </w:pPr>
       <w:r>
         <w:rPr/>
+        <w:t>Fd’;glkdf’h;gl</w:t>
       </w:r>
     </w:p>
     <w:p>
@@ -5182,14 +5528,24 @@
       </w:pPr>
       <w:r>
         <w:rPr/>
+        <w:t>s’;’;lfdgk’hd;lfgkh’fdglk</w:t>
+      </w:r>
+    </w:p>
+    <w:p>
+      <w:pPr>
+        <w:pStyle w:val="11Figure"/>
+        <w:rPr/>
+      </w:pPr>
+      <w:r>
+        <w:rPr/>
         <w:drawing>
           <wp:anchor behindDoc="0" distT="0" distB="0" distL="0" distR="0" simplePos="0" locked="0" layoutInCell="1" allowOverlap="1" relativeHeight="6">
             <wp:simplePos x="0" y="0"/>
             <wp:positionH relativeFrom="column">
-              <wp:posOffset>0</wp:posOffset>
+              <wp:posOffset>266065</wp:posOffset>
             </wp:positionH>
             <wp:positionV relativeFrom="paragraph">
-              <wp:posOffset>-720090</wp:posOffset>
+              <wp:posOffset>177800</wp:posOffset>
             </wp:positionV>
             <wp:extent cx="4791710" cy="2694940"/>
             <wp:effectExtent l="0" t="0" r="0" b="0"/>
@@ -5236,6 +5592,7 @@
       </w:pPr>
       <w:r>
         <w:rPr/>
+        <w:t>fg’dfg;lhkd’f;lghkdf’gh;</w:t>
       </w:r>
     </w:p>
     <w:p>
@@ -5258,12 +5615,12 @@
           <wp:anchor behindDoc="0" distT="0" distB="0" distL="0" distR="0" simplePos="0" locked="0" layoutInCell="1" allowOverlap="1" relativeHeight="7">
             <wp:simplePos x="0" y="0"/>
             <wp:positionH relativeFrom="column">
-              <wp:align>center</wp:align>
+              <wp:posOffset>266065</wp:posOffset>
             </wp:positionH>
             <wp:positionV relativeFrom="paragraph">
-              <wp:posOffset>635</wp:posOffset>
+              <wp:posOffset>2292985</wp:posOffset>
             </wp:positionV>
-            <wp:extent cx="4791710" cy="1827530"/>
+            <wp:extent cx="14605" cy="0"/>
             <wp:effectExtent l="0" t="0" r="0" b="0"/>
             <wp:wrapTopAndBottom/>
             <wp:docPr id="8" name="Image6" descr=""/>
@@ -5288,7 +5645,7 @@
                   <pic:spPr bwMode="auto">
                     <a:xfrm>
                       <a:off x="0" y="0"/>
-                      <a:ext cx="4791710" cy="1827530"/>
+                      <a:ext cx="14605" cy="-26670"/>
                     </a:xfrm>
                     <a:prstGeom prst="rect">
                       <a:avLst/>
@@ -5380,33 +5737,7 @@
       </w:pPr>
       <w:r>
         <w:rPr/>
-      </w:r>
-    </w:p>
-    <w:p>
-      <w:pPr>
-        <w:pStyle w:val="11Figure"/>
-        <w:rPr/>
-      </w:pPr>
-      <w:r>
-        <w:rPr/>
-      </w:r>
-    </w:p>
-    <w:p>
-      <w:pPr>
-        <w:pStyle w:val="11Figure"/>
-        <w:rPr/>
-      </w:pPr>
-      <w:r>
-        <w:rPr/>
-      </w:r>
-    </w:p>
-    <w:p>
-      <w:pPr>
-        <w:pStyle w:val="11Figure"/>
-        <w:rPr/>
-      </w:pPr>
-      <w:r>
-        <w:rPr/>
+        <w:t>f;lkdf’g;hlkdf’gh;lk</w:t>
       </w:r>
     </w:p>
     <w:p>
@@ -5506,6 +5837,7 @@
       </w:pPr>
       <w:r>
         <w:rPr/>
+        <w:t>dfg’;h\ldf\g’hl</w:t>
       </w:r>
     </w:p>
     <w:p>
@@ -5623,7 +5955,6 @@
         <w:rPr/>
       </w:pPr>
       <w:r>
-        <w:rPr/>
         <w:drawing>
           <wp:anchor behindDoc="0" distT="0" distB="0" distL="0" distR="0" simplePos="0" locked="0" layoutInCell="1" allowOverlap="1" relativeHeight="27">
             <wp:simplePos x="0" y="0"/>
@@ -5670,6 +6001,10 @@
           </wp:anchor>
         </w:drawing>
       </w:r>
+      <w:r>
+        <w:rPr/>
+        <w:t>d\fg;’hd\fgh</w:t>
+      </w:r>
     </w:p>
     <w:p>
       <w:pPr>
@@ -5732,6 +6067,7 @@
       </w:pPr>
       <w:r>
         <w:rPr/>
+        <w:t>dfgh;dlfghd</w:t>
       </w:r>
     </w:p>
     <w:p>
@@ -5858,6 +6194,7 @@
       </w:pPr>
       <w:r>
         <w:rPr/>
+        <w:t>dfghdfghd</w:t>
       </w:r>
     </w:p>
     <w:p>
@@ -5878,6 +6215,440 @@
           <w:szCs w:val="20"/>
         </w:rPr>
         <w:t>There are no signs of overfitting</w:t>
+      </w:r>
+    </w:p>
+    <w:p>
+      <w:pPr>
+        <w:pStyle w:val="12FigureCaptionShort"/>
+        <w:ind w:right="720" w:hanging="0"/>
+        <w:jc w:val="left"/>
+        <w:rPr>
+          <w:rFonts w:ascii="Times New Roman" w:hAnsi="Times New Roman"/>
+          <w:i w:val="false"/>
+          <w:i w:val="false"/>
+          <w:color w:val="000000" w:themeColor="text1"/>
+        </w:rPr>
+      </w:pPr>
+      <w:r>
+        <w:rPr>
+          <w:sz w:val="20"/>
+          <w:szCs w:val="20"/>
+        </w:rPr>
+      </w:r>
+    </w:p>
+    <w:p>
+      <w:pPr>
+        <w:pStyle w:val="12FigureCaptionShort"/>
+        <w:ind w:right="720" w:hanging="0"/>
+        <w:jc w:val="left"/>
+        <w:rPr>
+          <w:sz w:val="20"/>
+          <w:szCs w:val="20"/>
+        </w:rPr>
+      </w:pPr>
+      <w:r>
+        <w:rPr>
+          <w:i w:val="false"/>
+          <w:color w:val="000000" w:themeColor="text1"/>
+          <w:sz w:val="20"/>
+          <w:szCs w:val="20"/>
+        </w:rPr>
+        <w:t xml:space="preserve">Gong unsupervised </w:t>
+      </w:r>
+    </w:p>
+    <w:p>
+      <w:pPr>
+        <w:pStyle w:val="12FigureCaptionShort"/>
+        <w:ind w:right="720" w:hanging="0"/>
+        <w:jc w:val="left"/>
+        <w:rPr>
+          <w:sz w:val="20"/>
+          <w:szCs w:val="20"/>
+        </w:rPr>
+      </w:pPr>
+      <w:r>
+        <w:rPr>
+          <w:i w:val="false"/>
+          <w:color w:val="000000" w:themeColor="text1"/>
+          <w:sz w:val="20"/>
+          <w:szCs w:val="20"/>
+        </w:rPr>
+        <w:t>second 10 epochs:</w:t>
+      </w:r>
+    </w:p>
+    <w:p>
+      <w:pPr>
+        <w:pStyle w:val="12FigureCaptionShort"/>
+        <w:ind w:right="720" w:hanging="0"/>
+        <w:jc w:val="left"/>
+        <w:rPr>
+          <w:rFonts w:ascii="Times New Roman" w:hAnsi="Times New Roman"/>
+          <w:i w:val="false"/>
+          <w:i w:val="false"/>
+          <w:color w:val="000000" w:themeColor="text1"/>
+        </w:rPr>
+      </w:pPr>
+      <w:r>
+        <w:rPr>
+          <w:sz w:val="20"/>
+          <w:szCs w:val="20"/>
+        </w:rPr>
+        <w:drawing>
+          <wp:anchor behindDoc="0" distT="0" distB="0" distL="0" distR="0" simplePos="0" locked="0" layoutInCell="1" allowOverlap="1" relativeHeight="50">
+            <wp:simplePos x="0" y="0"/>
+            <wp:positionH relativeFrom="column">
+              <wp:align>center</wp:align>
+            </wp:positionH>
+            <wp:positionV relativeFrom="paragraph">
+              <wp:posOffset>635</wp:posOffset>
+            </wp:positionV>
+            <wp:extent cx="4334510" cy="3825875"/>
+            <wp:effectExtent l="0" t="0" r="0" b="0"/>
+            <wp:wrapTopAndBottom/>
+            <wp:docPr id="16" name="Image15" descr=""/>
+            <wp:cNvGraphicFramePr>
+              <a:graphicFrameLocks xmlns:a="http://schemas.openxmlformats.org/drawingml/2006/main" noChangeAspect="1"/>
+            </wp:cNvGraphicFramePr>
+            <a:graphic xmlns:a="http://schemas.openxmlformats.org/drawingml/2006/main">
+              <a:graphicData uri="http://schemas.openxmlformats.org/drawingml/2006/picture">
+                <pic:pic xmlns:pic="http://schemas.openxmlformats.org/drawingml/2006/picture">
+                  <pic:nvPicPr>
+                    <pic:cNvPr id="16" name="Image15" descr=""/>
+                    <pic:cNvPicPr>
+                      <a:picLocks noChangeAspect="1" noChangeArrowheads="1"/>
+                    </pic:cNvPicPr>
+                  </pic:nvPicPr>
+                  <pic:blipFill>
+                    <a:blip r:embed="rId19"/>
+                    <a:stretch>
+                      <a:fillRect/>
+                    </a:stretch>
+                  </pic:blipFill>
+                  <pic:spPr bwMode="auto">
+                    <a:xfrm>
+                      <a:off x="0" y="0"/>
+                      <a:ext cx="4334510" cy="3825875"/>
+                    </a:xfrm>
+                    <a:prstGeom prst="rect">
+                      <a:avLst/>
+                    </a:prstGeom>
+                  </pic:spPr>
+                </pic:pic>
+              </a:graphicData>
+            </a:graphic>
+          </wp:anchor>
+        </w:drawing>
+      </w:r>
+    </w:p>
+    <w:p>
+      <w:pPr>
+        <w:pStyle w:val="12FigureCaptionShort"/>
+        <w:ind w:right="720" w:hanging="0"/>
+        <w:jc w:val="left"/>
+        <w:rPr>
+          <w:rFonts w:ascii="Times New Roman" w:hAnsi="Times New Roman"/>
+          <w:i w:val="false"/>
+          <w:i w:val="false"/>
+          <w:color w:val="000000" w:themeColor="text1"/>
+        </w:rPr>
+      </w:pPr>
+      <w:r>
+        <w:rPr>
+          <w:sz w:val="20"/>
+          <w:szCs w:val="20"/>
+        </w:rPr>
+      </w:r>
+    </w:p>
+    <w:p>
+      <w:pPr>
+        <w:pStyle w:val="12FigureCaptionShort"/>
+        <w:ind w:right="720" w:hanging="0"/>
+        <w:jc w:val="left"/>
+        <w:rPr>
+          <w:rFonts w:ascii="Times New Roman" w:hAnsi="Times New Roman"/>
+          <w:i w:val="false"/>
+          <w:i w:val="false"/>
+          <w:color w:val="000000" w:themeColor="text1"/>
+        </w:rPr>
+      </w:pPr>
+      <w:r>
+        <w:rPr>
+          <w:sz w:val="20"/>
+          <w:szCs w:val="20"/>
+        </w:rPr>
+        <w:drawing>
+          <wp:anchor behindDoc="0" distT="0" distB="0" distL="0" distR="0" simplePos="0" locked="0" layoutInCell="1" allowOverlap="1" relativeHeight="51">
+            <wp:simplePos x="0" y="0"/>
+            <wp:positionH relativeFrom="column">
+              <wp:posOffset>228600</wp:posOffset>
+            </wp:positionH>
+            <wp:positionV relativeFrom="paragraph">
+              <wp:posOffset>635</wp:posOffset>
+            </wp:positionV>
+            <wp:extent cx="4334510" cy="2336800"/>
+            <wp:effectExtent l="0" t="0" r="0" b="0"/>
+            <wp:wrapTopAndBottom/>
+            <wp:docPr id="17" name="Image16" descr=""/>
+            <wp:cNvGraphicFramePr>
+              <a:graphicFrameLocks xmlns:a="http://schemas.openxmlformats.org/drawingml/2006/main" noChangeAspect="1"/>
+            </wp:cNvGraphicFramePr>
+            <a:graphic xmlns:a="http://schemas.openxmlformats.org/drawingml/2006/main">
+              <a:graphicData uri="http://schemas.openxmlformats.org/drawingml/2006/picture">
+                <pic:pic xmlns:pic="http://schemas.openxmlformats.org/drawingml/2006/picture">
+                  <pic:nvPicPr>
+                    <pic:cNvPr id="17" name="Image16" descr=""/>
+                    <pic:cNvPicPr>
+                      <a:picLocks noChangeAspect="1" noChangeArrowheads="1"/>
+                    </pic:cNvPicPr>
+                  </pic:nvPicPr>
+                  <pic:blipFill>
+                    <a:blip r:embed="rId20"/>
+                    <a:stretch>
+                      <a:fillRect/>
+                    </a:stretch>
+                  </pic:blipFill>
+                  <pic:spPr bwMode="auto">
+                    <a:xfrm>
+                      <a:off x="0" y="0"/>
+                      <a:ext cx="4334510" cy="2336800"/>
+                    </a:xfrm>
+                    <a:prstGeom prst="rect">
+                      <a:avLst/>
+                    </a:prstGeom>
+                  </pic:spPr>
+                </pic:pic>
+              </a:graphicData>
+            </a:graphic>
+          </wp:anchor>
+        </w:drawing>
+      </w:r>
+    </w:p>
+    <w:p>
+      <w:pPr>
+        <w:pStyle w:val="12FigureCaptionShort"/>
+        <w:ind w:right="720" w:hanging="0"/>
+        <w:jc w:val="left"/>
+        <w:rPr>
+          <w:sz w:val="20"/>
+          <w:szCs w:val="20"/>
+        </w:rPr>
+      </w:pPr>
+      <w:r>
+        <w:rPr>
+          <w:i w:val="false"/>
+          <w:color w:val="000000" w:themeColor="text1"/>
+          <w:sz w:val="20"/>
+          <w:szCs w:val="20"/>
+        </w:rPr>
+        <w:t>d;flgkd;flgk</w:t>
+      </w:r>
+    </w:p>
+    <w:p>
+      <w:pPr>
+        <w:pStyle w:val="12FigureCaptionShort"/>
+        <w:ind w:right="720" w:hanging="0"/>
+        <w:jc w:val="left"/>
+        <w:rPr>
+          <w:rFonts w:ascii="Times New Roman" w:hAnsi="Times New Roman"/>
+          <w:i w:val="false"/>
+          <w:i w:val="false"/>
+          <w:color w:val="000000" w:themeColor="text1"/>
+        </w:rPr>
+      </w:pPr>
+      <w:r>
+        <w:rPr>
+          <w:sz w:val="20"/>
+          <w:szCs w:val="20"/>
+        </w:rPr>
+        <w:drawing>
+          <wp:anchor behindDoc="0" distT="0" distB="0" distL="0" distR="0" simplePos="0" locked="0" layoutInCell="1" allowOverlap="1" relativeHeight="52">
+            <wp:simplePos x="0" y="0"/>
+            <wp:positionH relativeFrom="column">
+              <wp:align>center</wp:align>
+            </wp:positionH>
+            <wp:positionV relativeFrom="paragraph">
+              <wp:posOffset>635</wp:posOffset>
+            </wp:positionV>
+            <wp:extent cx="4334510" cy="2469515"/>
+            <wp:effectExtent l="0" t="0" r="0" b="0"/>
+            <wp:wrapTopAndBottom/>
+            <wp:docPr id="18" name="Image17" descr=""/>
+            <wp:cNvGraphicFramePr>
+              <a:graphicFrameLocks xmlns:a="http://schemas.openxmlformats.org/drawingml/2006/main" noChangeAspect="1"/>
+            </wp:cNvGraphicFramePr>
+            <a:graphic xmlns:a="http://schemas.openxmlformats.org/drawingml/2006/main">
+              <a:graphicData uri="http://schemas.openxmlformats.org/drawingml/2006/picture">
+                <pic:pic xmlns:pic="http://schemas.openxmlformats.org/drawingml/2006/picture">
+                  <pic:nvPicPr>
+                    <pic:cNvPr id="18" name="Image17" descr=""/>
+                    <pic:cNvPicPr>
+                      <a:picLocks noChangeAspect="1" noChangeArrowheads="1"/>
+                    </pic:cNvPicPr>
+                  </pic:nvPicPr>
+                  <pic:blipFill>
+                    <a:blip r:embed="rId21"/>
+                    <a:stretch>
+                      <a:fillRect/>
+                    </a:stretch>
+                  </pic:blipFill>
+                  <pic:spPr bwMode="auto">
+                    <a:xfrm>
+                      <a:off x="0" y="0"/>
+                      <a:ext cx="4334510" cy="2469515"/>
+                    </a:xfrm>
+                    <a:prstGeom prst="rect">
+                      <a:avLst/>
+                    </a:prstGeom>
+                  </pic:spPr>
+                </pic:pic>
+              </a:graphicData>
+            </a:graphic>
+          </wp:anchor>
+        </w:drawing>
+      </w:r>
+    </w:p>
+    <w:p>
+      <w:pPr>
+        <w:pStyle w:val="12FigureCaptionShort"/>
+        <w:ind w:right="720" w:hanging="0"/>
+        <w:jc w:val="left"/>
+        <w:rPr>
+          <w:sz w:val="20"/>
+          <w:szCs w:val="20"/>
+        </w:rPr>
+      </w:pPr>
+      <w:r>
+        <w:rPr>
+          <w:i w:val="false"/>
+          <w:color w:val="000000" w:themeColor="text1"/>
+          <w:sz w:val="20"/>
+          <w:szCs w:val="20"/>
+        </w:rPr>
+        <w:t>sdfgsdfgsdfg</w:t>
+      </w:r>
+    </w:p>
+    <w:p>
+      <w:pPr>
+        <w:pStyle w:val="12FigureCaptionShort"/>
+        <w:ind w:right="720" w:hanging="0"/>
+        <w:jc w:val="left"/>
+        <w:rPr>
+          <w:rFonts w:ascii="Times New Roman" w:hAnsi="Times New Roman"/>
+          <w:i w:val="false"/>
+          <w:i w:val="false"/>
+          <w:color w:val="000000" w:themeColor="text1"/>
+        </w:rPr>
+      </w:pPr>
+      <w:r>
+        <w:rPr>
+          <w:sz w:val="20"/>
+          <w:szCs w:val="20"/>
+        </w:rPr>
+      </w:r>
+    </w:p>
+    <w:p>
+      <w:pPr>
+        <w:pStyle w:val="12FigureCaptionShort"/>
+        <w:ind w:right="720" w:hanging="0"/>
+        <w:jc w:val="left"/>
+        <w:rPr>
+          <w:rFonts w:ascii="Times New Roman" w:hAnsi="Times New Roman"/>
+          <w:i w:val="false"/>
+          <w:i w:val="false"/>
+          <w:color w:val="000000" w:themeColor="text1"/>
+        </w:rPr>
+      </w:pPr>
+      <w:r>
+        <w:rPr>
+          <w:sz w:val="20"/>
+          <w:szCs w:val="20"/>
+        </w:rPr>
+      </w:r>
+    </w:p>
+    <w:p>
+      <w:pPr>
+        <w:pStyle w:val="12FigureCaptionShort"/>
+        <w:ind w:right="720" w:hanging="0"/>
+        <w:jc w:val="left"/>
+        <w:rPr>
+          <w:sz w:val="20"/>
+          <w:szCs w:val="20"/>
+        </w:rPr>
+      </w:pPr>
+      <w:r>
+        <w:drawing>
+          <wp:anchor behindDoc="0" distT="0" distB="0" distL="0" distR="0" simplePos="0" locked="0" layoutInCell="1" allowOverlap="1" relativeHeight="53">
+            <wp:simplePos x="0" y="0"/>
+            <wp:positionH relativeFrom="column">
+              <wp:align>center</wp:align>
+            </wp:positionH>
+            <wp:positionV relativeFrom="paragraph">
+              <wp:posOffset>635</wp:posOffset>
+            </wp:positionV>
+            <wp:extent cx="4334510" cy="2491740"/>
+            <wp:effectExtent l="0" t="0" r="0" b="0"/>
+            <wp:wrapTopAndBottom/>
+            <wp:docPr id="19" name="Image18" descr=""/>
+            <wp:cNvGraphicFramePr>
+              <a:graphicFrameLocks xmlns:a="http://schemas.openxmlformats.org/drawingml/2006/main" noChangeAspect="1"/>
+            </wp:cNvGraphicFramePr>
+            <a:graphic xmlns:a="http://schemas.openxmlformats.org/drawingml/2006/main">
+              <a:graphicData uri="http://schemas.openxmlformats.org/drawingml/2006/picture">
+                <pic:pic xmlns:pic="http://schemas.openxmlformats.org/drawingml/2006/picture">
+                  <pic:nvPicPr>
+                    <pic:cNvPr id="19" name="Image18" descr=""/>
+                    <pic:cNvPicPr>
+                      <a:picLocks noChangeAspect="1" noChangeArrowheads="1"/>
+                    </pic:cNvPicPr>
+                  </pic:nvPicPr>
+                  <pic:blipFill>
+                    <a:blip r:embed="rId22"/>
+                    <a:stretch>
+                      <a:fillRect/>
+                    </a:stretch>
+                  </pic:blipFill>
+                  <pic:spPr bwMode="auto">
+                    <a:xfrm>
+                      <a:off x="0" y="0"/>
+                      <a:ext cx="4334510" cy="2491740"/>
+                    </a:xfrm>
+                    <a:prstGeom prst="rect">
+                      <a:avLst/>
+                    </a:prstGeom>
+                  </pic:spPr>
+                </pic:pic>
+              </a:graphicData>
+            </a:graphic>
+          </wp:anchor>
+        </w:drawing>
+      </w:r>
+      <w:r>
+        <w:rPr>
+          <w:i w:val="false"/>
+          <w:color w:val="000000" w:themeColor="text1"/>
+          <w:sz w:val="20"/>
+          <w:szCs w:val="20"/>
+        </w:rPr>
+        <w:t>dfgsdfgsdfgsdfgsdg</w:t>
+      </w:r>
+    </w:p>
+    <w:p>
+      <w:pPr>
+        <w:pStyle w:val="12FigureCaptionShort"/>
+        <w:ind w:right="720" w:hanging="0"/>
+        <w:jc w:val="left"/>
+        <w:rPr>
+          <w:rFonts w:ascii="Times New Roman" w:hAnsi="Times New Roman"/>
+          <w:i w:val="false"/>
+          <w:i w:val="false"/>
+          <w:color w:val="000000" w:themeColor="text1"/>
+        </w:rPr>
+      </w:pPr>
+      <w:r>
+        <w:rPr>
+          <w:sz w:val="20"/>
+          <w:szCs w:val="20"/>
+        </w:rPr>
       </w:r>
     </w:p>
     <w:p>
@@ -5933,7 +6704,7 @@
         <w:rPr/>
         <w:t>A. Rush, et al. (</w:t>
       </w:r>
-      <w:hyperlink r:id="rId19">
+      <w:hyperlink r:id="rId23">
         <w:r>
           <w:rPr>
             <w:rStyle w:val="InternetLink"/>
@@ -6129,7 +6900,7 @@
         <w:rPr/>
         <w:t>D. Raj (</w:t>
       </w:r>
-      <w:hyperlink r:id="rId20">
+      <w:hyperlink r:id="rId24">
         <w:r>
           <w:rPr>
             <w:rStyle w:val="InternetLink"/>
@@ -6499,7 +7270,37 @@
       </w:r>
       <w:r>
         <w:rPr/>
-        <w:t xml:space="preserve">N. Moritz </w:t>
+        <w:t>N. Moritz</w:t>
+      </w:r>
+    </w:p>
+    <w:p>
+      <w:pPr>
+        <w:pStyle w:val="24References"/>
+        <w:numPr>
+          <w:ilvl w:val="0"/>
+          <w:numId w:val="2"/>
+        </w:numPr>
+        <w:rPr/>
+      </w:pPr>
+      <w:r>
+        <w:rPr/>
+        <w:t>“</w:t>
+      </w:r>
+      <w:r>
+        <w:rPr/>
+        <w:t>Speech recognition for medical conversations</w:t>
+      </w:r>
+      <w:r>
+        <w:rPr/>
+        <w:t xml:space="preserve">”  CC Chiu et al. (ASR with </w:t>
+      </w:r>
+      <w:r>
+        <w:rPr/>
+        <w:t>noisy transcripts</w:t>
+      </w:r>
+      <w:r>
+        <w:rPr/>
+        <w:t>)</w:t>
       </w:r>
     </w:p>
     <w:sectPr>

</xml_diff>